<commit_message>
Progress on manual. r1ToProblemClass now working
</commit_message>
<xml_diff>
--- a/tests/examples/orso lipid custom Layers/RAT/orsoDSPC_custLay_script_worksheet.docx
+++ b/tests/examples/orso lipid custom Layers/RAT/orsoDSPC_custLay_script_worksheet.docx
@@ -392,7 +392,14 @@
         <w:rPr>
           <w:noProof w:val="true"/>
         </w:rPr>
-        <w:t>,10);</w:t>
+        <w:t>,10); </w:t>
+      </w:r>
+      <w:r>
+        <w:rPr>
+          <w:color w:val="028009"/>
+          <w:noProof w:val="true"/>
+        </w:rPr>
+        <w:t>% Change the substrate roughness limits</w:t>
       </w:r>
     </w:p>
     <w:p>
@@ -909,105 +916,55 @@
     </w:p>
     <w:p>
       <w:pPr>
-        <w:pStyle w:val="code"/>
-      </w:pPr>
-      <w:r>
-        <w:rPr>
-          <w:noProof w:val="true"/>
-        </w:rPr>
-        <w:t>problem.addCustomFile({</w:t>
-      </w:r>
-      <w:r>
-        <w:rPr>
-          <w:color w:val="aa04f9"/>
-          <w:noProof w:val="true"/>
-        </w:rPr>
-        <w:t>'DSPC Model'</w:t>
-      </w:r>
-      <w:r>
-        <w:rPr>
-          <w:noProof w:val="true"/>
-        </w:rPr>
-        <w:t>,</w:t>
-      </w:r>
-      <w:r>
-        <w:rPr>
-          <w:color w:val="aa04f9"/>
-          <w:noProof w:val="true"/>
-        </w:rPr>
-        <w:t>'customBilayer.m'</w:t>
-      </w:r>
-      <w:r>
-        <w:rPr>
-          <w:noProof w:val="true"/>
-        </w:rPr>
-        <w:t>,</w:t>
-      </w:r>
-      <w:r>
-        <w:rPr>
-          <w:color w:val="aa04f9"/>
-          <w:noProof w:val="true"/>
-        </w:rPr>
-        <w:t>'matlab'</w:t>
-      </w:r>
-      <w:r>
-        <w:rPr>
-          <w:noProof w:val="true"/>
-        </w:rPr>
-        <w:t>,</w:t>
-      </w:r>
-      <w:r>
-        <w:rPr>
-          <w:color w:val="aa04f9"/>
-          <w:noProof w:val="true"/>
-        </w:rPr>
-        <w:t>'pwd'</w:t>
-      </w:r>
-      <w:r>
-        <w:rPr>
-          <w:noProof w:val="true"/>
-        </w:rPr>
-        <w:t>});</w:t>
-      </w:r>
-    </w:p>
-    <w:p>
-      <w:pPr>
         <w:pStyle w:val="text"/>
         <w:jc w:val="left"/>
       </w:pPr>
       <w:r>
         <w:rPr/>
-        <w:t>Also, add the relevant background parameters - one each for each contrast:</w:t>
-      </w:r>
-    </w:p>
-    <w:p>
-      <w:pPr>
-        <w:pStyle w:val="code"/>
-      </w:pPr>
-      <w:r>
-        <w:rPr>
-          <w:color w:val="028009"/>
-          <w:noProof w:val="true"/>
-        </w:rPr>
-        <w:t>% Change the name of the existing parameters to refer to D2O</w:t>
-      </w:r>
-    </w:p>
-    <w:p>
-      <w:pPr>
-        <w:pStyle w:val="code"/>
-      </w:pPr>
-      <w:r>
-        <w:rPr>
-          <w:noProof w:val="true"/>
-        </w:rPr>
-        <w:t>problem.setBacksPar(1,</w:t>
-      </w:r>
-      <w:r>
-        <w:rPr>
-          <w:color w:val="aa04f9"/>
-          <w:noProof w:val="true"/>
-        </w:rPr>
-        <w:t>'name'</w:t>
+        <w:t/>
+      </w:r>
+    </w:p>
+    <w:p>
+      <w:pPr>
+        <w:pStyle w:val="code"/>
+      </w:pPr>
+      <w:r>
+        <w:rPr>
+          <w:color w:val="028009"/>
+          <w:noProof w:val="true"/>
+        </w:rPr>
+        <w:t>%                          name         filename        language    path</w:t>
+      </w:r>
+    </w:p>
+    <w:p>
+      <w:pPr>
+        <w:pStyle w:val="code"/>
+      </w:pPr>
+      <w:r>
+        <w:rPr>
+          <w:noProof w:val="true"/>
+        </w:rPr>
+        <w:t>problem.addCustomFile({</w:t>
+      </w:r>
+      <w:r>
+        <w:rPr>
+          <w:color w:val="aa04f9"/>
+          <w:noProof w:val="true"/>
+        </w:rPr>
+        <w:t>'DSPC Model'</w:t>
+      </w:r>
+      <w:r>
+        <w:rPr>
+          <w:noProof w:val="true"/>
+        </w:rPr>
+        <w:t>, </w:t>
+      </w:r>
+      <w:r>
+        <w:rPr>
+          <w:color w:val="aa04f9"/>
+          <w:noProof w:val="true"/>
+        </w:rPr>
+        <w:t>'customBilayer.m' </w:t>
       </w:r>
       <w:r>
         <w:rPr>
@@ -1020,477 +977,26 @@
           <w:color w:val="aa04f9"/>
           <w:noProof w:val="true"/>
         </w:rPr>
-        <w:t>'Backs par D2O'</w:t>
-      </w:r>
-      <w:r>
-        <w:rPr>
-          <w:noProof w:val="true"/>
-        </w:rPr>
-        <w:t>,</w:t>
-      </w:r>
-      <w:r>
-        <w:rPr>
-          <w:color w:val="aa04f9"/>
-          <w:noProof w:val="true"/>
-        </w:rPr>
-        <w:t>'fit'</w:t>
-      </w:r>
-      <w:r>
-        <w:rPr>
-          <w:noProof w:val="true"/>
-        </w:rPr>
-        <w:t>,true,</w:t>
-      </w:r>
-      <w:r>
-        <w:rPr>
-          <w:color w:val="aa04f9"/>
-          <w:noProof w:val="true"/>
-        </w:rPr>
-        <w:t>'min'</w:t>
-      </w:r>
-      <w:r>
-        <w:rPr>
-          <w:noProof w:val="true"/>
-        </w:rPr>
-        <w:t>,1e-10,</w:t>
-      </w:r>
-      <w:r>
-        <w:rPr>
-          <w:color w:val="aa04f9"/>
-          <w:noProof w:val="true"/>
-        </w:rPr>
-        <w:t>'max'</w:t>
-      </w:r>
-      <w:r>
-        <w:rPr>
-          <w:noProof w:val="true"/>
-        </w:rPr>
-        <w:t>,1e-5,</w:t>
-      </w:r>
-      <w:r>
-        <w:rPr>
-          <w:color w:val="aa04f9"/>
-          <w:noProof w:val="true"/>
-        </w:rPr>
-        <w:t>'val'</w:t>
-      </w:r>
-      <w:r>
-        <w:rPr>
-          <w:noProof w:val="true"/>
-        </w:rPr>
-        <w:t>,1e-6);</w:t>
-      </w:r>
-    </w:p>
-    <w:p>
-      <w:pPr>
-        <w:pStyle w:val="code"/>
-      </w:pPr>
-      <w:r>
-        <w:rPr>
-          <w:noProof w:val="true"/>
-        </w:rPr>
-        <w:t/>
-      </w:r>
-    </w:p>
-    <w:p>
-      <w:pPr>
-        <w:pStyle w:val="code"/>
-      </w:pPr>
-      <w:r>
-        <w:rPr>
-          <w:color w:val="028009"/>
-          <w:noProof w:val="true"/>
-        </w:rPr>
-        <w:t>% Add two new backs parameters for the other two..</w:t>
-      </w:r>
-    </w:p>
-    <w:p>
-      <w:pPr>
-        <w:pStyle w:val="code"/>
-      </w:pPr>
-      <w:r>
-        <w:rPr>
-          <w:noProof w:val="true"/>
-        </w:rPr>
-        <w:t>problem.addBacksPar(</w:t>
-      </w:r>
-      <w:r>
-        <w:rPr>
-          <w:color w:val="aa04f9"/>
-          <w:noProof w:val="true"/>
-        </w:rPr>
-        <w:t>'Backs par SMW'</w:t>
-      </w:r>
-      <w:r>
-        <w:rPr>
-          <w:noProof w:val="true"/>
-        </w:rPr>
-        <w:t>,1e-10,1e-6,1e-5,true);</w:t>
-      </w:r>
-    </w:p>
-    <w:p>
-      <w:pPr>
-        <w:pStyle w:val="code"/>
-      </w:pPr>
-      <w:r>
-        <w:rPr>
-          <w:noProof w:val="true"/>
-        </w:rPr>
-        <w:t>problem.addBacksPar(</w:t>
-      </w:r>
-      <w:r>
-        <w:rPr>
-          <w:color w:val="aa04f9"/>
-          <w:noProof w:val="true"/>
-        </w:rPr>
-        <w:t>'Backs par H2O'</w:t>
-      </w:r>
-      <w:r>
-        <w:rPr>
-          <w:noProof w:val="true"/>
-        </w:rPr>
-        <w:t>,1e-10,1e-6,1e-5,true);</w:t>
-      </w:r>
-    </w:p>
-    <w:p>
-      <w:pPr>
-        <w:pStyle w:val="code"/>
-      </w:pPr>
-      <w:r>
-        <w:rPr>
-          <w:noProof w:val="true"/>
-        </w:rPr>
-        <w:t/>
-      </w:r>
-    </w:p>
-    <w:p>
-      <w:pPr>
-        <w:pStyle w:val="code"/>
-      </w:pPr>
-      <w:r>
-        <w:rPr>
-          <w:color w:val="028009"/>
-          <w:noProof w:val="true"/>
-        </w:rPr>
-        <w:t>% And add the two new constant backgrounds..</w:t>
-      </w:r>
-    </w:p>
-    <w:p>
-      <w:pPr>
-        <w:pStyle w:val="code"/>
-      </w:pPr>
-      <w:r>
-        <w:rPr>
-          <w:noProof w:val="true"/>
-        </w:rPr>
-        <w:t>problem.addBackground(</w:t>
-      </w:r>
-      <w:r>
-        <w:rPr>
-          <w:color w:val="aa04f9"/>
-          <w:noProof w:val="true"/>
-        </w:rPr>
-        <w:t>'Background SMW'</w:t>
-      </w:r>
-      <w:r>
-        <w:rPr>
-          <w:noProof w:val="true"/>
-        </w:rPr>
-        <w:t>,</w:t>
-      </w:r>
-      <w:r>
-        <w:rPr>
-          <w:color w:val="aa04f9"/>
-          <w:noProof w:val="true"/>
-        </w:rPr>
-        <w:t>'constant'</w:t>
-      </w:r>
-      <w:r>
-        <w:rPr>
-          <w:noProof w:val="true"/>
-        </w:rPr>
-        <w:t>,</w:t>
-      </w:r>
-      <w:r>
-        <w:rPr>
-          <w:color w:val="aa04f9"/>
-          <w:noProof w:val="true"/>
-        </w:rPr>
-        <w:t>'Backs par SMW'</w:t>
-      </w:r>
-      <w:r>
-        <w:rPr>
-          <w:noProof w:val="true"/>
-        </w:rPr>
-        <w:t>);</w:t>
-      </w:r>
-    </w:p>
-    <w:p>
-      <w:pPr>
-        <w:pStyle w:val="code"/>
-      </w:pPr>
-      <w:r>
-        <w:rPr>
-          <w:noProof w:val="true"/>
-        </w:rPr>
-        <w:t>problem.addBackground(</w:t>
-      </w:r>
-      <w:r>
-        <w:rPr>
-          <w:color w:val="aa04f9"/>
-          <w:noProof w:val="true"/>
-        </w:rPr>
-        <w:t>'Background H2O'</w:t>
-      </w:r>
-      <w:r>
-        <w:rPr>
-          <w:noProof w:val="true"/>
-        </w:rPr>
-        <w:t>,</w:t>
-      </w:r>
-      <w:r>
-        <w:rPr>
-          <w:color w:val="aa04f9"/>
-          <w:noProof w:val="true"/>
-        </w:rPr>
-        <w:t>'constant'</w:t>
-      </w:r>
-      <w:r>
-        <w:rPr>
-          <w:noProof w:val="true"/>
-        </w:rPr>
-        <w:t>,</w:t>
-      </w:r>
-      <w:r>
-        <w:rPr>
-          <w:color w:val="aa04f9"/>
-          <w:noProof w:val="true"/>
-        </w:rPr>
-        <w:t>'Backs par H2O'</w:t>
-      </w:r>
-      <w:r>
-        <w:rPr>
-          <w:noProof w:val="true"/>
-        </w:rPr>
-        <w:t>);</w:t>
-      </w:r>
-    </w:p>
-    <w:p>
-      <w:pPr>
-        <w:pStyle w:val="code"/>
-      </w:pPr>
-      <w:r>
-        <w:rPr>
-          <w:noProof w:val="true"/>
-        </w:rPr>
-        <w:t/>
-      </w:r>
-    </w:p>
-    <w:p>
-      <w:pPr>
-        <w:pStyle w:val="code"/>
-      </w:pPr>
-      <w:r>
-        <w:rPr>
-          <w:color w:val="028009"/>
-          <w:noProof w:val="true"/>
-        </w:rPr>
-        <w:t>% And edit the other one....</w:t>
-      </w:r>
-    </w:p>
-    <w:p>
-      <w:pPr>
-        <w:pStyle w:val="code"/>
-      </w:pPr>
-      <w:r>
-        <w:rPr>
-          <w:noProof w:val="true"/>
-        </w:rPr>
-        <w:t>problem.setBackgroundValue(1,</w:t>
-      </w:r>
-      <w:r>
-        <w:rPr>
-          <w:color w:val="aa04f9"/>
-          <w:noProof w:val="true"/>
-        </w:rPr>
-        <w:t>'name'</w:t>
-      </w:r>
-      <w:r>
-        <w:rPr>
-          <w:noProof w:val="true"/>
-        </w:rPr>
-        <w:t>,</w:t>
-      </w:r>
-      <w:r>
-        <w:rPr>
-          <w:color w:val="aa04f9"/>
-          <w:noProof w:val="true"/>
-        </w:rPr>
-        <w:t>'Background D2O'</w:t>
-      </w:r>
-      <w:r>
-        <w:rPr>
-          <w:noProof w:val="true"/>
-        </w:rPr>
-        <w:t>);</w:t>
-      </w:r>
-    </w:p>
-    <w:p>
-      <w:pPr>
-        <w:pStyle w:val="code"/>
-      </w:pPr>
-      <w:r>
-        <w:rPr>
-          <w:noProof w:val="true"/>
-        </w:rPr>
-        <w:t>problem.setBackgroundValue(1,</w:t>
-      </w:r>
-      <w:r>
-        <w:rPr>
-          <w:color w:val="aa04f9"/>
-          <w:noProof w:val="true"/>
-        </w:rPr>
-        <w:t>'value'</w:t>
-      </w:r>
-      <w:r>
-        <w:rPr>
-          <w:noProof w:val="true"/>
-        </w:rPr>
-        <w:t>,</w:t>
-      </w:r>
-      <w:r>
-        <w:rPr>
-          <w:color w:val="aa04f9"/>
-          <w:noProof w:val="true"/>
-        </w:rPr>
-        <w:t>'Backs par D2O'</w:t>
-      </w:r>
-      <w:r>
-        <w:rPr>
-          <w:noProof w:val="true"/>
-        </w:rPr>
-        <w:t>);</w:t>
-      </w:r>
-    </w:p>
-    <w:p>
-      <w:pPr>
-        <w:pStyle w:val="code"/>
-      </w:pPr>
-      <w:r>
-        <w:rPr>
-          <w:noProof w:val="true"/>
-        </w:rPr>
-        <w:t/>
-      </w:r>
-    </w:p>
-    <w:p>
-      <w:pPr>
-        <w:pStyle w:val="code"/>
-      </w:pPr>
-      <w:r>
-        <w:rPr>
-          <w:color w:val="028009"/>
-          <w:noProof w:val="true"/>
-        </w:rPr>
-        <w:t>% Finally modify some of the other parameters to be more suitable values</w:t>
-      </w:r>
-    </w:p>
-    <w:p>
-      <w:pPr>
-        <w:pStyle w:val="code"/>
-      </w:pPr>
-      <w:r>
-        <w:rPr>
-          <w:color w:val="028009"/>
-          <w:noProof w:val="true"/>
-        </w:rPr>
-        <w:t>% for a solid / liquid experiment.</w:t>
-      </w:r>
-    </w:p>
-    <w:p>
-      <w:pPr>
-        <w:pStyle w:val="code"/>
-      </w:pPr>
-      <w:r>
-        <w:rPr>
-          <w:noProof w:val="true"/>
-        </w:rPr>
-        <w:t/>
-      </w:r>
-    </w:p>
-    <w:p>
-      <w:pPr>
-        <w:pStyle w:val="code"/>
-      </w:pPr>
-      <w:r>
-        <w:rPr>
-          <w:color w:val="028009"/>
-          <w:noProof w:val="true"/>
-        </w:rPr>
-        <w:t>% Set the scalefactor...</w:t>
-      </w:r>
-    </w:p>
-    <w:p>
-      <w:pPr>
-        <w:pStyle w:val="code"/>
-      </w:pPr>
-      <w:r>
-        <w:rPr>
-          <w:noProof w:val="true"/>
-        </w:rPr>
-        <w:t>problem.setScalefactor(1,</w:t>
-      </w:r>
-      <w:r>
-        <w:rPr>
-          <w:color w:val="aa04f9"/>
-          <w:noProof w:val="true"/>
-        </w:rPr>
-        <w:t>'Value'</w:t>
-      </w:r>
-      <w:r>
-        <w:rPr>
-          <w:noProof w:val="true"/>
-        </w:rPr>
-        <w:t>,1,</w:t>
-      </w:r>
-      <w:r>
-        <w:rPr>
-          <w:color w:val="aa04f9"/>
-          <w:noProof w:val="true"/>
-        </w:rPr>
-        <w:t>'min'</w:t>
-      </w:r>
-      <w:r>
-        <w:rPr>
-          <w:noProof w:val="true"/>
-        </w:rPr>
-        <w:t>,0.5,</w:t>
-      </w:r>
-      <w:r>
-        <w:rPr>
-          <w:color w:val="aa04f9"/>
-          <w:noProof w:val="true"/>
-        </w:rPr>
-        <w:t>'max'</w:t>
-      </w:r>
-      <w:r>
-        <w:rPr>
-          <w:noProof w:val="true"/>
-        </w:rPr>
-        <w:t>,2,</w:t>
-      </w:r>
-      <w:r>
-        <w:rPr>
-          <w:color w:val="aa04f9"/>
-          <w:noProof w:val="true"/>
-        </w:rPr>
-        <w:t>'fit'</w:t>
-      </w:r>
-      <w:r>
-        <w:rPr>
-          <w:noProof w:val="true"/>
-        </w:rPr>
-        <w:t>,true);</w:t>
+        <w:t>'matlab'</w:t>
+      </w:r>
+      <w:r>
+        <w:rPr>
+          <w:noProof w:val="true"/>
+        </w:rPr>
+        <w:t>,  </w:t>
+      </w:r>
+      <w:r>
+        <w:rPr>
+          <w:color w:val="aa04f9"/>
+          <w:noProof w:val="true"/>
+        </w:rPr>
+        <w:t>'pwd'</w:t>
+      </w:r>
+      <w:r>
+        <w:rPr>
+          <w:noProof w:val="true"/>
+        </w:rPr>
+        <w:t>});</w:t>
       </w:r>
     </w:p>
     <w:p>
@@ -1500,30 +1006,30 @@
       </w:pPr>
       <w:r>
         <w:rPr/>
-        <w:t>Now add the three contrasts as before:</w:t>
-      </w:r>
-    </w:p>
-    <w:p>
-      <w:pPr>
-        <w:pStyle w:val="code"/>
-      </w:pPr>
-      <w:r>
-        <w:rPr>
-          <w:color w:val="028009"/>
-          <w:noProof w:val="true"/>
-        </w:rPr>
-        <w:t>% D2O contrast..</w:t>
-      </w:r>
-    </w:p>
-    <w:p>
-      <w:pPr>
-        <w:pStyle w:val="code"/>
-      </w:pPr>
-      <w:r>
-        <w:rPr>
-          <w:noProof w:val="true"/>
-        </w:rPr>
-        <w:t>problem.addContrast(</w:t>
+        <w:t>Also, add the relevant background parameters - one each for each contrast:</w:t>
+      </w:r>
+    </w:p>
+    <w:p>
+      <w:pPr>
+        <w:pStyle w:val="code"/>
+      </w:pPr>
+      <w:r>
+        <w:rPr>
+          <w:color w:val="028009"/>
+          <w:noProof w:val="true"/>
+        </w:rPr>
+        <w:t>% Change the name of the existing parameters to refer to D2O</w:t>
+      </w:r>
+    </w:p>
+    <w:p>
+      <w:pPr>
+        <w:pStyle w:val="code"/>
+      </w:pPr>
+      <w:r>
+        <w:rPr>
+          <w:noProof w:val="true"/>
+        </w:rPr>
+        <w:t>problem.setBacksPar(1,</w:t>
       </w:r>
       <w:r>
         <w:rPr>
@@ -1543,7 +1049,7 @@
           <w:color w:val="aa04f9"/>
           <w:noProof w:val="true"/>
         </w:rPr>
-        <w:t>'Bilayer / D2O'</w:t>
+        <w:t>'Backs par D2O'</w:t>
       </w:r>
       <w:r>
         <w:rPr>
@@ -1553,28 +1059,167 @@
       </w:r>
       <w:r>
         <w:rPr>
-          <w:color w:val="0e00ff"/>
-          <w:noProof w:val="true"/>
-        </w:rPr>
-        <w:t>...</w:t>
-      </w:r>
-    </w:p>
-    <w:p>
-      <w:pPr>
-        <w:pStyle w:val="code"/>
-      </w:pPr>
-      <w:r>
-        <w:rPr>
-          <w:noProof w:val="true"/>
-        </w:rPr>
-        <w:t>    </w:t>
-      </w:r>
-      <w:r>
-        <w:rPr>
-          <w:color w:val="aa04f9"/>
-          <w:noProof w:val="true"/>
-        </w:rPr>
-        <w:t>'background'</w:t>
+          <w:color w:val="aa04f9"/>
+          <w:noProof w:val="true"/>
+        </w:rPr>
+        <w:t>'fit'</w:t>
+      </w:r>
+      <w:r>
+        <w:rPr>
+          <w:noProof w:val="true"/>
+        </w:rPr>
+        <w:t>,true,</w:t>
+      </w:r>
+      <w:r>
+        <w:rPr>
+          <w:color w:val="aa04f9"/>
+          <w:noProof w:val="true"/>
+        </w:rPr>
+        <w:t>'min'</w:t>
+      </w:r>
+      <w:r>
+        <w:rPr>
+          <w:noProof w:val="true"/>
+        </w:rPr>
+        <w:t>,1e-10,</w:t>
+      </w:r>
+      <w:r>
+        <w:rPr>
+          <w:color w:val="aa04f9"/>
+          <w:noProof w:val="true"/>
+        </w:rPr>
+        <w:t>'max'</w:t>
+      </w:r>
+      <w:r>
+        <w:rPr>
+          <w:noProof w:val="true"/>
+        </w:rPr>
+        <w:t>,1e-5,</w:t>
+      </w:r>
+      <w:r>
+        <w:rPr>
+          <w:color w:val="aa04f9"/>
+          <w:noProof w:val="true"/>
+        </w:rPr>
+        <w:t>'val'</w:t>
+      </w:r>
+      <w:r>
+        <w:rPr>
+          <w:noProof w:val="true"/>
+        </w:rPr>
+        <w:t>,1e-6);</w:t>
+      </w:r>
+    </w:p>
+    <w:p>
+      <w:pPr>
+        <w:pStyle w:val="code"/>
+      </w:pPr>
+      <w:r>
+        <w:rPr>
+          <w:noProof w:val="true"/>
+        </w:rPr>
+        <w:t/>
+      </w:r>
+    </w:p>
+    <w:p>
+      <w:pPr>
+        <w:pStyle w:val="code"/>
+      </w:pPr>
+      <w:r>
+        <w:rPr>
+          <w:color w:val="028009"/>
+          <w:noProof w:val="true"/>
+        </w:rPr>
+        <w:t>% Add two new backs parameters for the other two..</w:t>
+      </w:r>
+    </w:p>
+    <w:p>
+      <w:pPr>
+        <w:pStyle w:val="code"/>
+      </w:pPr>
+      <w:r>
+        <w:rPr>
+          <w:noProof w:val="true"/>
+        </w:rPr>
+        <w:t>problem.addBacksPar(</w:t>
+      </w:r>
+      <w:r>
+        <w:rPr>
+          <w:color w:val="aa04f9"/>
+          <w:noProof w:val="true"/>
+        </w:rPr>
+        <w:t>'Backs par SMW'</w:t>
+      </w:r>
+      <w:r>
+        <w:rPr>
+          <w:noProof w:val="true"/>
+        </w:rPr>
+        <w:t>,1e-10,1e-6,1e-5,true);</w:t>
+      </w:r>
+    </w:p>
+    <w:p>
+      <w:pPr>
+        <w:pStyle w:val="code"/>
+      </w:pPr>
+      <w:r>
+        <w:rPr>
+          <w:noProof w:val="true"/>
+        </w:rPr>
+        <w:t>problem.addBacksPar(</w:t>
+      </w:r>
+      <w:r>
+        <w:rPr>
+          <w:color w:val="aa04f9"/>
+          <w:noProof w:val="true"/>
+        </w:rPr>
+        <w:t>'Backs par H2O'</w:t>
+      </w:r>
+      <w:r>
+        <w:rPr>
+          <w:noProof w:val="true"/>
+        </w:rPr>
+        <w:t>,1e-10,1e-6,1e-5,true);</w:t>
+      </w:r>
+    </w:p>
+    <w:p>
+      <w:pPr>
+        <w:pStyle w:val="code"/>
+      </w:pPr>
+      <w:r>
+        <w:rPr>
+          <w:noProof w:val="true"/>
+        </w:rPr>
+        <w:t/>
+      </w:r>
+    </w:p>
+    <w:p>
+      <w:pPr>
+        <w:pStyle w:val="code"/>
+      </w:pPr>
+      <w:r>
+        <w:rPr>
+          <w:color w:val="028009"/>
+          <w:noProof w:val="true"/>
+        </w:rPr>
+        <w:t>% And add the two new constant backgrounds..</w:t>
+      </w:r>
+    </w:p>
+    <w:p>
+      <w:pPr>
+        <w:pStyle w:val="code"/>
+      </w:pPr>
+      <w:r>
+        <w:rPr>
+          <w:noProof w:val="true"/>
+        </w:rPr>
+        <w:t>problem.addBackground(</w:t>
+      </w:r>
+      <w:r>
+        <w:rPr>
+          <w:color w:val="aa04f9"/>
+          <w:noProof w:val="true"/>
+        </w:rPr>
+        <w:t>'Background SMW'</w:t>
       </w:r>
       <w:r>
         <w:rPr>
@@ -1587,241 +1232,167 @@
           <w:color w:val="aa04f9"/>
           <w:noProof w:val="true"/>
         </w:rPr>
+        <w:t>'constant'</w:t>
+      </w:r>
+      <w:r>
+        <w:rPr>
+          <w:noProof w:val="true"/>
+        </w:rPr>
+        <w:t>,</w:t>
+      </w:r>
+      <w:r>
+        <w:rPr>
+          <w:color w:val="aa04f9"/>
+          <w:noProof w:val="true"/>
+        </w:rPr>
+        <w:t>'Backs par SMW'</w:t>
+      </w:r>
+      <w:r>
+        <w:rPr>
+          <w:noProof w:val="true"/>
+        </w:rPr>
+        <w:t>);</w:t>
+      </w:r>
+    </w:p>
+    <w:p>
+      <w:pPr>
+        <w:pStyle w:val="code"/>
+      </w:pPr>
+      <w:r>
+        <w:rPr>
+          <w:noProof w:val="true"/>
+        </w:rPr>
+        <w:t>problem.addBackground(</w:t>
+      </w:r>
+      <w:r>
+        <w:rPr>
+          <w:color w:val="aa04f9"/>
+          <w:noProof w:val="true"/>
+        </w:rPr>
+        <w:t>'Background H2O'</w:t>
+      </w:r>
+      <w:r>
+        <w:rPr>
+          <w:noProof w:val="true"/>
+        </w:rPr>
+        <w:t>,</w:t>
+      </w:r>
+      <w:r>
+        <w:rPr>
+          <w:color w:val="aa04f9"/>
+          <w:noProof w:val="true"/>
+        </w:rPr>
+        <w:t>'constant'</w:t>
+      </w:r>
+      <w:r>
+        <w:rPr>
+          <w:noProof w:val="true"/>
+        </w:rPr>
+        <w:t>,</w:t>
+      </w:r>
+      <w:r>
+        <w:rPr>
+          <w:color w:val="aa04f9"/>
+          <w:noProof w:val="true"/>
+        </w:rPr>
+        <w:t>'Backs par H2O'</w:t>
+      </w:r>
+      <w:r>
+        <w:rPr>
+          <w:noProof w:val="true"/>
+        </w:rPr>
+        <w:t>);</w:t>
+      </w:r>
+    </w:p>
+    <w:p>
+      <w:pPr>
+        <w:pStyle w:val="code"/>
+      </w:pPr>
+      <w:r>
+        <w:rPr>
+          <w:noProof w:val="true"/>
+        </w:rPr>
+        <w:t/>
+      </w:r>
+    </w:p>
+    <w:p>
+      <w:pPr>
+        <w:pStyle w:val="code"/>
+      </w:pPr>
+      <w:r>
+        <w:rPr>
+          <w:color w:val="028009"/>
+          <w:noProof w:val="true"/>
+        </w:rPr>
+        <w:t>% And edit the other one....</w:t>
+      </w:r>
+    </w:p>
+    <w:p>
+      <w:pPr>
+        <w:pStyle w:val="code"/>
+      </w:pPr>
+      <w:r>
+        <w:rPr>
+          <w:noProof w:val="true"/>
+        </w:rPr>
+        <w:t>problem.setBackgroundValue(1,</w:t>
+      </w:r>
+      <w:r>
+        <w:rPr>
+          <w:color w:val="aa04f9"/>
+          <w:noProof w:val="true"/>
+        </w:rPr>
+        <w:t>'name'</w:t>
+      </w:r>
+      <w:r>
+        <w:rPr>
+          <w:noProof w:val="true"/>
+        </w:rPr>
+        <w:t>,</w:t>
+      </w:r>
+      <w:r>
+        <w:rPr>
+          <w:color w:val="aa04f9"/>
+          <w:noProof w:val="true"/>
+        </w:rPr>
         <w:t>'Background D2O'</w:t>
       </w:r>
       <w:r>
         <w:rPr>
           <w:noProof w:val="true"/>
         </w:rPr>
+        <w:t>);</w:t>
+      </w:r>
+    </w:p>
+    <w:p>
+      <w:pPr>
+        <w:pStyle w:val="code"/>
+      </w:pPr>
+      <w:r>
+        <w:rPr>
+          <w:noProof w:val="true"/>
+        </w:rPr>
+        <w:t>problem.setBackgroundValue(1,</w:t>
+      </w:r>
+      <w:r>
+        <w:rPr>
+          <w:color w:val="aa04f9"/>
+          <w:noProof w:val="true"/>
+        </w:rPr>
+        <w:t>'value'</w:t>
+      </w:r>
+      <w:r>
+        <w:rPr>
+          <w:noProof w:val="true"/>
+        </w:rPr>
         <w:t>,</w:t>
       </w:r>
       <w:r>
         <w:rPr>
-          <w:color w:val="0e00ff"/>
-          <w:noProof w:val="true"/>
-        </w:rPr>
-        <w:t>...</w:t>
-      </w:r>
-    </w:p>
-    <w:p>
-      <w:pPr>
-        <w:pStyle w:val="code"/>
-      </w:pPr>
-      <w:r>
-        <w:rPr>
-          <w:noProof w:val="true"/>
-        </w:rPr>
-        <w:t>    </w:t>
-      </w:r>
-      <w:r>
-        <w:rPr>
-          <w:color w:val="aa04f9"/>
-          <w:noProof w:val="true"/>
-        </w:rPr>
-        <w:t>'resolution'</w:t>
-      </w:r>
-      <w:r>
-        <w:rPr>
-          <w:noProof w:val="true"/>
-        </w:rPr>
-        <w:t>,</w:t>
-      </w:r>
-      <w:r>
-        <w:rPr>
-          <w:color w:val="aa04f9"/>
-          <w:noProof w:val="true"/>
-        </w:rPr>
-        <w:t>'Resolution 1'</w:t>
-      </w:r>
-      <w:r>
-        <w:rPr>
-          <w:noProof w:val="true"/>
-        </w:rPr>
-        <w:t>,</w:t>
-      </w:r>
-      <w:r>
-        <w:rPr>
-          <w:color w:val="0e00ff"/>
-          <w:noProof w:val="true"/>
-        </w:rPr>
-        <w:t>...</w:t>
-      </w:r>
-    </w:p>
-    <w:p>
-      <w:pPr>
-        <w:pStyle w:val="code"/>
-      </w:pPr>
-      <w:r>
-        <w:rPr>
-          <w:noProof w:val="true"/>
-        </w:rPr>
-        <w:t>    </w:t>
-      </w:r>
-      <w:r>
-        <w:rPr>
-          <w:color w:val="aa04f9"/>
-          <w:noProof w:val="true"/>
-        </w:rPr>
-        <w:t>'scalefactor'</w:t>
-      </w:r>
-      <w:r>
-        <w:rPr>
-          <w:noProof w:val="true"/>
-        </w:rPr>
-        <w:t>, </w:t>
-      </w:r>
-      <w:r>
-        <w:rPr>
-          <w:color w:val="aa04f9"/>
-          <w:noProof w:val="true"/>
-        </w:rPr>
-        <w:t>'Scalefactor 1'</w:t>
-      </w:r>
-      <w:r>
-        <w:rPr>
-          <w:noProof w:val="true"/>
-        </w:rPr>
-        <w:t>,</w:t>
-      </w:r>
-      <w:r>
-        <w:rPr>
-          <w:color w:val="0e00ff"/>
-          <w:noProof w:val="true"/>
-        </w:rPr>
-        <w:t>...</w:t>
-      </w:r>
-    </w:p>
-    <w:p>
-      <w:pPr>
-        <w:pStyle w:val="code"/>
-      </w:pPr>
-      <w:r>
-        <w:rPr>
-          <w:noProof w:val="true"/>
-        </w:rPr>
-        <w:t>    </w:t>
-      </w:r>
-      <w:r>
-        <w:rPr>
-          <w:color w:val="aa04f9"/>
-          <w:noProof w:val="true"/>
-        </w:rPr>
-        <w:t>'nbs'</w:t>
-      </w:r>
-      <w:r>
-        <w:rPr>
-          <w:noProof w:val="true"/>
-        </w:rPr>
-        <w:t>, </w:t>
-      </w:r>
-      <w:r>
-        <w:rPr>
-          <w:color w:val="aa04f9"/>
-          <w:noProof w:val="true"/>
-        </w:rPr>
-        <w:t>'SLD D2O'</w:t>
-      </w:r>
-      <w:r>
-        <w:rPr>
-          <w:noProof w:val="true"/>
-        </w:rPr>
-        <w:t>,</w:t>
-      </w:r>
-      <w:r>
-        <w:rPr>
-          <w:color w:val="0e00ff"/>
-          <w:noProof w:val="true"/>
-        </w:rPr>
-        <w:t>...</w:t>
-      </w:r>
-      <w:r>
-        <w:rPr>
-          <w:color w:val="028009"/>
-          <w:noProof w:val="true"/>
-        </w:rPr>
-        <w:t>        % This is bulk out ('Nb Subs')</w:t>
-      </w:r>
-    </w:p>
-    <w:p>
-      <w:pPr>
-        <w:pStyle w:val="code"/>
-      </w:pPr>
-      <w:r>
-        <w:rPr>
-          <w:noProof w:val="true"/>
-        </w:rPr>
-        <w:t>    </w:t>
-      </w:r>
-      <w:r>
-        <w:rPr>
-          <w:color w:val="aa04f9"/>
-          <w:noProof w:val="true"/>
-        </w:rPr>
-        <w:t>'nba'</w:t>
-      </w:r>
-      <w:r>
-        <w:rPr>
-          <w:noProof w:val="true"/>
-        </w:rPr>
-        <w:t>, </w:t>
-      </w:r>
-      <w:r>
-        <w:rPr>
-          <w:color w:val="aa04f9"/>
-          <w:noProof w:val="true"/>
-        </w:rPr>
-        <w:t>'Silicon'</w:t>
-      </w:r>
-      <w:r>
-        <w:rPr>
-          <w:noProof w:val="true"/>
-        </w:rPr>
-        <w:t>,</w:t>
-      </w:r>
-      <w:r>
-        <w:rPr>
-          <w:color w:val="0e00ff"/>
-          <w:noProof w:val="true"/>
-        </w:rPr>
-        <w:t>...</w:t>
-      </w:r>
-      <w:r>
-        <w:rPr>
-          <w:color w:val="028009"/>
-          <w:noProof w:val="true"/>
-        </w:rPr>
-        <w:t>        % This is bulk in ('Nb Air')</w:t>
-      </w:r>
-    </w:p>
-    <w:p>
-      <w:pPr>
-        <w:pStyle w:val="code"/>
-      </w:pPr>
-      <w:r>
-        <w:rPr>
-          <w:noProof w:val="true"/>
-        </w:rPr>
-        <w:t>    </w:t>
-      </w:r>
-      <w:r>
-        <w:rPr>
-          <w:color w:val="aa04f9"/>
-          <w:noProof w:val="true"/>
-        </w:rPr>
-        <w:t>'data'</w:t>
-      </w:r>
-      <w:r>
-        <w:rPr>
-          <w:noProof w:val="true"/>
-        </w:rPr>
-        <w:t>, </w:t>
-      </w:r>
-      <w:r>
-        <w:rPr>
-          <w:color w:val="aa04f9"/>
-          <w:noProof w:val="true"/>
-        </w:rPr>
-        <w:t>'Bilayer / D2O'</w:t>
+          <w:color w:val="aa04f9"/>
+          <w:noProof w:val="true"/>
+        </w:rPr>
+        <w:t>'Backs par D2O'</w:t>
       </w:r>
       <w:r>
         <w:rPr>
@@ -1850,322 +1421,19 @@
           <w:color w:val="028009"/>
           <w:noProof w:val="true"/>
         </w:rPr>
-        <w:t>% SMW contrast..</w:t>
-      </w:r>
-    </w:p>
-    <w:p>
-      <w:pPr>
-        <w:pStyle w:val="code"/>
-      </w:pPr>
-      <w:r>
-        <w:rPr>
-          <w:noProof w:val="true"/>
-        </w:rPr>
-        <w:t>problem.addContrast(</w:t>
-      </w:r>
-      <w:r>
-        <w:rPr>
-          <w:color w:val="aa04f9"/>
-          <w:noProof w:val="true"/>
-        </w:rPr>
-        <w:t>'name'</w:t>
-      </w:r>
-      <w:r>
-        <w:rPr>
-          <w:noProof w:val="true"/>
-        </w:rPr>
-        <w:t>,</w:t>
-      </w:r>
-      <w:r>
-        <w:rPr>
-          <w:color w:val="aa04f9"/>
-          <w:noProof w:val="true"/>
-        </w:rPr>
-        <w:t>'Bilayer / SMW'</w:t>
-      </w:r>
-      <w:r>
-        <w:rPr>
-          <w:noProof w:val="true"/>
-        </w:rPr>
-        <w:t>,</w:t>
-      </w:r>
-      <w:r>
-        <w:rPr>
-          <w:color w:val="0e00ff"/>
-          <w:noProof w:val="true"/>
-        </w:rPr>
-        <w:t>...</w:t>
-      </w:r>
-    </w:p>
-    <w:p>
-      <w:pPr>
-        <w:pStyle w:val="code"/>
-      </w:pPr>
-      <w:r>
-        <w:rPr>
-          <w:noProof w:val="true"/>
-        </w:rPr>
-        <w:t>    </w:t>
-      </w:r>
-      <w:r>
-        <w:rPr>
-          <w:color w:val="aa04f9"/>
-          <w:noProof w:val="true"/>
-        </w:rPr>
-        <w:t>'background'</w:t>
-      </w:r>
-      <w:r>
-        <w:rPr>
-          <w:noProof w:val="true"/>
-        </w:rPr>
-        <w:t>,</w:t>
-      </w:r>
-      <w:r>
-        <w:rPr>
-          <w:color w:val="aa04f9"/>
-          <w:noProof w:val="true"/>
-        </w:rPr>
-        <w:t>'Background SMW'</w:t>
-      </w:r>
-      <w:r>
-        <w:rPr>
-          <w:noProof w:val="true"/>
-        </w:rPr>
-        <w:t>,</w:t>
-      </w:r>
-      <w:r>
-        <w:rPr>
-          <w:color w:val="0e00ff"/>
-          <w:noProof w:val="true"/>
-        </w:rPr>
-        <w:t>...</w:t>
-      </w:r>
-    </w:p>
-    <w:p>
-      <w:pPr>
-        <w:pStyle w:val="code"/>
-      </w:pPr>
-      <w:r>
-        <w:rPr>
-          <w:noProof w:val="true"/>
-        </w:rPr>
-        <w:t>    </w:t>
-      </w:r>
-      <w:r>
-        <w:rPr>
-          <w:color w:val="aa04f9"/>
-          <w:noProof w:val="true"/>
-        </w:rPr>
-        <w:t>'resolution'</w:t>
-      </w:r>
-      <w:r>
-        <w:rPr>
-          <w:noProof w:val="true"/>
-        </w:rPr>
-        <w:t>,</w:t>
-      </w:r>
-      <w:r>
-        <w:rPr>
-          <w:color w:val="aa04f9"/>
-          <w:noProof w:val="true"/>
-        </w:rPr>
-        <w:t>'Resolution 1'</w:t>
-      </w:r>
-      <w:r>
-        <w:rPr>
-          <w:noProof w:val="true"/>
-        </w:rPr>
-        <w:t>,</w:t>
-      </w:r>
-      <w:r>
-        <w:rPr>
-          <w:color w:val="0e00ff"/>
-          <w:noProof w:val="true"/>
-        </w:rPr>
-        <w:t>...</w:t>
-      </w:r>
-    </w:p>
-    <w:p>
-      <w:pPr>
-        <w:pStyle w:val="code"/>
-      </w:pPr>
-      <w:r>
-        <w:rPr>
-          <w:noProof w:val="true"/>
-        </w:rPr>
-        <w:t>    </w:t>
-      </w:r>
-      <w:r>
-        <w:rPr>
-          <w:color w:val="aa04f9"/>
-          <w:noProof w:val="true"/>
-        </w:rPr>
-        <w:t>'scalefactor'</w:t>
-      </w:r>
-      <w:r>
-        <w:rPr>
-          <w:noProof w:val="true"/>
-        </w:rPr>
-        <w:t>, </w:t>
-      </w:r>
-      <w:r>
-        <w:rPr>
-          <w:color w:val="aa04f9"/>
-          <w:noProof w:val="true"/>
-        </w:rPr>
-        <w:t>'Scalefactor 1'</w:t>
-      </w:r>
-      <w:r>
-        <w:rPr>
-          <w:noProof w:val="true"/>
-        </w:rPr>
-        <w:t>,</w:t>
-      </w:r>
-      <w:r>
-        <w:rPr>
-          <w:color w:val="0e00ff"/>
-          <w:noProof w:val="true"/>
-        </w:rPr>
-        <w:t>...</w:t>
-      </w:r>
-    </w:p>
-    <w:p>
-      <w:pPr>
-        <w:pStyle w:val="code"/>
-      </w:pPr>
-      <w:r>
-        <w:rPr>
-          <w:noProof w:val="true"/>
-        </w:rPr>
-        <w:t>    </w:t>
-      </w:r>
-      <w:r>
-        <w:rPr>
-          <w:color w:val="aa04f9"/>
-          <w:noProof w:val="true"/>
-        </w:rPr>
-        <w:t>'nbs'</w:t>
-      </w:r>
-      <w:r>
-        <w:rPr>
-          <w:noProof w:val="true"/>
-        </w:rPr>
-        <w:t>, </w:t>
-      </w:r>
-      <w:r>
-        <w:rPr>
-          <w:color w:val="aa04f9"/>
-          <w:noProof w:val="true"/>
-        </w:rPr>
-        <w:t>'SLD SMW'</w:t>
-      </w:r>
-      <w:r>
-        <w:rPr>
-          <w:noProof w:val="true"/>
-        </w:rPr>
-        <w:t>,</w:t>
-      </w:r>
-      <w:r>
-        <w:rPr>
-          <w:color w:val="0e00ff"/>
-          <w:noProof w:val="true"/>
-        </w:rPr>
-        <w:t>...</w:t>
-      </w:r>
-      <w:r>
-        <w:rPr>
-          <w:color w:val="028009"/>
-          <w:noProof w:val="true"/>
-        </w:rPr>
-        <w:t>        % This is bulk out</w:t>
-      </w:r>
-    </w:p>
-    <w:p>
-      <w:pPr>
-        <w:pStyle w:val="code"/>
-      </w:pPr>
-      <w:r>
-        <w:rPr>
-          <w:noProof w:val="true"/>
-        </w:rPr>
-        <w:t>    </w:t>
-      </w:r>
-      <w:r>
-        <w:rPr>
-          <w:color w:val="aa04f9"/>
-          <w:noProof w:val="true"/>
-        </w:rPr>
-        <w:t>'nba'</w:t>
-      </w:r>
-      <w:r>
-        <w:rPr>
-          <w:noProof w:val="true"/>
-        </w:rPr>
-        <w:t>, </w:t>
-      </w:r>
-      <w:r>
-        <w:rPr>
-          <w:color w:val="aa04f9"/>
-          <w:noProof w:val="true"/>
-        </w:rPr>
-        <w:t>'Silicon'</w:t>
-      </w:r>
-      <w:r>
-        <w:rPr>
-          <w:noProof w:val="true"/>
-        </w:rPr>
-        <w:t>,</w:t>
-      </w:r>
-      <w:r>
-        <w:rPr>
-          <w:color w:val="0e00ff"/>
-          <w:noProof w:val="true"/>
-        </w:rPr>
-        <w:t>...</w:t>
-      </w:r>
-      <w:r>
-        <w:rPr>
-          <w:color w:val="028009"/>
-          <w:noProof w:val="true"/>
-        </w:rPr>
-        <w:t>        % This is bulk in</w:t>
-      </w:r>
-    </w:p>
-    <w:p>
-      <w:pPr>
-        <w:pStyle w:val="code"/>
-      </w:pPr>
-      <w:r>
-        <w:rPr>
-          <w:noProof w:val="true"/>
-        </w:rPr>
-        <w:t>    </w:t>
-      </w:r>
-      <w:r>
-        <w:rPr>
-          <w:color w:val="aa04f9"/>
-          <w:noProof w:val="true"/>
-        </w:rPr>
-        <w:t>'data'</w:t>
-      </w:r>
-      <w:r>
-        <w:rPr>
-          <w:noProof w:val="true"/>
-        </w:rPr>
-        <w:t>, </w:t>
-      </w:r>
-      <w:r>
-        <w:rPr>
-          <w:color w:val="aa04f9"/>
-          <w:noProof w:val="true"/>
-        </w:rPr>
-        <w:t>'Bilayer / SMW'</w:t>
-      </w:r>
-      <w:r>
-        <w:rPr>
-          <w:noProof w:val="true"/>
-        </w:rPr>
-        <w:t>);</w:t>
+        <w:t>% Finally modify some of the other parameters to be more suitable values</w:t>
+      </w:r>
+    </w:p>
+    <w:p>
+      <w:pPr>
+        <w:pStyle w:val="code"/>
+      </w:pPr>
+      <w:r>
+        <w:rPr>
+          <w:color w:val="028009"/>
+          <w:noProof w:val="true"/>
+        </w:rPr>
+        <w:t>% for a solid / liquid experiment.</w:t>
       </w:r>
     </w:p>
     <w:p>
@@ -2188,322 +1456,70 @@
           <w:color w:val="028009"/>
           <w:noProof w:val="true"/>
         </w:rPr>
-        <w:t>% SMW contrast..</w:t>
-      </w:r>
-    </w:p>
-    <w:p>
-      <w:pPr>
-        <w:pStyle w:val="code"/>
-      </w:pPr>
-      <w:r>
-        <w:rPr>
-          <w:noProof w:val="true"/>
-        </w:rPr>
-        <w:t>problem.addContrast(</w:t>
-      </w:r>
-      <w:r>
-        <w:rPr>
-          <w:color w:val="aa04f9"/>
-          <w:noProof w:val="true"/>
-        </w:rPr>
-        <w:t>'name'</w:t>
-      </w:r>
-      <w:r>
-        <w:rPr>
-          <w:noProof w:val="true"/>
-        </w:rPr>
-        <w:t>,</w:t>
-      </w:r>
-      <w:r>
-        <w:rPr>
-          <w:color w:val="aa04f9"/>
-          <w:noProof w:val="true"/>
-        </w:rPr>
-        <w:t>'Bilayer / H2O'</w:t>
-      </w:r>
-      <w:r>
-        <w:rPr>
-          <w:noProof w:val="true"/>
-        </w:rPr>
-        <w:t>,</w:t>
-      </w:r>
-      <w:r>
-        <w:rPr>
-          <w:color w:val="0e00ff"/>
-          <w:noProof w:val="true"/>
-        </w:rPr>
-        <w:t>...</w:t>
-      </w:r>
-    </w:p>
-    <w:p>
-      <w:pPr>
-        <w:pStyle w:val="code"/>
-      </w:pPr>
-      <w:r>
-        <w:rPr>
-          <w:noProof w:val="true"/>
-        </w:rPr>
-        <w:t>    </w:t>
-      </w:r>
-      <w:r>
-        <w:rPr>
-          <w:color w:val="aa04f9"/>
-          <w:noProof w:val="true"/>
-        </w:rPr>
-        <w:t>'background'</w:t>
-      </w:r>
-      <w:r>
-        <w:rPr>
-          <w:noProof w:val="true"/>
-        </w:rPr>
-        <w:t>,</w:t>
-      </w:r>
-      <w:r>
-        <w:rPr>
-          <w:color w:val="aa04f9"/>
-          <w:noProof w:val="true"/>
-        </w:rPr>
-        <w:t>'Background H2O'</w:t>
-      </w:r>
-      <w:r>
-        <w:rPr>
-          <w:noProof w:val="true"/>
-        </w:rPr>
-        <w:t>,</w:t>
-      </w:r>
-      <w:r>
-        <w:rPr>
-          <w:color w:val="0e00ff"/>
-          <w:noProof w:val="true"/>
-        </w:rPr>
-        <w:t>...</w:t>
-      </w:r>
-    </w:p>
-    <w:p>
-      <w:pPr>
-        <w:pStyle w:val="code"/>
-      </w:pPr>
-      <w:r>
-        <w:rPr>
-          <w:noProof w:val="true"/>
-        </w:rPr>
-        <w:t>    </w:t>
-      </w:r>
-      <w:r>
-        <w:rPr>
-          <w:color w:val="aa04f9"/>
-          <w:noProof w:val="true"/>
-        </w:rPr>
-        <w:t>'resolution'</w:t>
-      </w:r>
-      <w:r>
-        <w:rPr>
-          <w:noProof w:val="true"/>
-        </w:rPr>
-        <w:t>,</w:t>
-      </w:r>
-      <w:r>
-        <w:rPr>
-          <w:color w:val="aa04f9"/>
-          <w:noProof w:val="true"/>
-        </w:rPr>
-        <w:t>'Resolution 1'</w:t>
-      </w:r>
-      <w:r>
-        <w:rPr>
-          <w:noProof w:val="true"/>
-        </w:rPr>
-        <w:t>,</w:t>
-      </w:r>
-      <w:r>
-        <w:rPr>
-          <w:color w:val="0e00ff"/>
-          <w:noProof w:val="true"/>
-        </w:rPr>
-        <w:t>...</w:t>
-      </w:r>
-    </w:p>
-    <w:p>
-      <w:pPr>
-        <w:pStyle w:val="code"/>
-      </w:pPr>
-      <w:r>
-        <w:rPr>
-          <w:noProof w:val="true"/>
-        </w:rPr>
-        <w:t>    </w:t>
-      </w:r>
-      <w:r>
-        <w:rPr>
-          <w:color w:val="aa04f9"/>
-          <w:noProof w:val="true"/>
-        </w:rPr>
-        <w:t>'scalefactor'</w:t>
-      </w:r>
-      <w:r>
-        <w:rPr>
-          <w:noProof w:val="true"/>
-        </w:rPr>
-        <w:t>, </w:t>
-      </w:r>
-      <w:r>
-        <w:rPr>
-          <w:color w:val="aa04f9"/>
-          <w:noProof w:val="true"/>
-        </w:rPr>
-        <w:t>'Scalefactor 1'</w:t>
-      </w:r>
-      <w:r>
-        <w:rPr>
-          <w:noProof w:val="true"/>
-        </w:rPr>
-        <w:t>,</w:t>
-      </w:r>
-      <w:r>
-        <w:rPr>
-          <w:color w:val="0e00ff"/>
-          <w:noProof w:val="true"/>
-        </w:rPr>
-        <w:t>...</w:t>
-      </w:r>
-    </w:p>
-    <w:p>
-      <w:pPr>
-        <w:pStyle w:val="code"/>
-      </w:pPr>
-      <w:r>
-        <w:rPr>
-          <w:noProof w:val="true"/>
-        </w:rPr>
-        <w:t>    </w:t>
-      </w:r>
-      <w:r>
-        <w:rPr>
-          <w:color w:val="aa04f9"/>
-          <w:noProof w:val="true"/>
-        </w:rPr>
-        <w:t>'nbs'</w:t>
-      </w:r>
-      <w:r>
-        <w:rPr>
-          <w:noProof w:val="true"/>
-        </w:rPr>
-        <w:t>, </w:t>
-      </w:r>
-      <w:r>
-        <w:rPr>
-          <w:color w:val="aa04f9"/>
-          <w:noProof w:val="true"/>
-        </w:rPr>
-        <w:t>'SLD H2O'</w:t>
-      </w:r>
-      <w:r>
-        <w:rPr>
-          <w:noProof w:val="true"/>
-        </w:rPr>
-        <w:t>,</w:t>
-      </w:r>
-      <w:r>
-        <w:rPr>
-          <w:color w:val="0e00ff"/>
-          <w:noProof w:val="true"/>
-        </w:rPr>
-        <w:t>...</w:t>
-      </w:r>
-      <w:r>
-        <w:rPr>
-          <w:color w:val="028009"/>
-          <w:noProof w:val="true"/>
-        </w:rPr>
-        <w:t>        % This is bulk out</w:t>
-      </w:r>
-    </w:p>
-    <w:p>
-      <w:pPr>
-        <w:pStyle w:val="code"/>
-      </w:pPr>
-      <w:r>
-        <w:rPr>
-          <w:noProof w:val="true"/>
-        </w:rPr>
-        <w:t>    </w:t>
-      </w:r>
-      <w:r>
-        <w:rPr>
-          <w:color w:val="aa04f9"/>
-          <w:noProof w:val="true"/>
-        </w:rPr>
-        <w:t>'nba'</w:t>
-      </w:r>
-      <w:r>
-        <w:rPr>
-          <w:noProof w:val="true"/>
-        </w:rPr>
-        <w:t>, </w:t>
-      </w:r>
-      <w:r>
-        <w:rPr>
-          <w:color w:val="aa04f9"/>
-          <w:noProof w:val="true"/>
-        </w:rPr>
-        <w:t>'Silicon'</w:t>
-      </w:r>
-      <w:r>
-        <w:rPr>
-          <w:noProof w:val="true"/>
-        </w:rPr>
-        <w:t>,</w:t>
-      </w:r>
-      <w:r>
-        <w:rPr>
-          <w:color w:val="0e00ff"/>
-          <w:noProof w:val="true"/>
-        </w:rPr>
-        <w:t>...</w:t>
-      </w:r>
-      <w:r>
-        <w:rPr>
-          <w:color w:val="028009"/>
-          <w:noProof w:val="true"/>
-        </w:rPr>
-        <w:t>        % This is bulk in</w:t>
-      </w:r>
-    </w:p>
-    <w:p>
-      <w:pPr>
-        <w:pStyle w:val="code"/>
-      </w:pPr>
-      <w:r>
-        <w:rPr>
-          <w:noProof w:val="true"/>
-        </w:rPr>
-        <w:t>    </w:t>
-      </w:r>
-      <w:r>
-        <w:rPr>
-          <w:color w:val="aa04f9"/>
-          <w:noProof w:val="true"/>
-        </w:rPr>
-        <w:t>'data'</w:t>
-      </w:r>
-      <w:r>
-        <w:rPr>
-          <w:noProof w:val="true"/>
-        </w:rPr>
-        <w:t>, </w:t>
-      </w:r>
-      <w:r>
-        <w:rPr>
-          <w:color w:val="aa04f9"/>
-          <w:noProof w:val="true"/>
-        </w:rPr>
-        <w:t>'Bilayer / H2O'</w:t>
-      </w:r>
-      <w:r>
-        <w:rPr>
-          <w:noProof w:val="true"/>
-        </w:rPr>
-        <w:t>);</w:t>
+        <w:t>% Set the scalefactor...</w:t>
+      </w:r>
+    </w:p>
+    <w:p>
+      <w:pPr>
+        <w:pStyle w:val="code"/>
+      </w:pPr>
+      <w:r>
+        <w:rPr>
+          <w:noProof w:val="true"/>
+        </w:rPr>
+        <w:t>problem.setScalefactor(1,</w:t>
+      </w:r>
+      <w:r>
+        <w:rPr>
+          <w:color w:val="aa04f9"/>
+          <w:noProof w:val="true"/>
+        </w:rPr>
+        <w:t>'Value'</w:t>
+      </w:r>
+      <w:r>
+        <w:rPr>
+          <w:noProof w:val="true"/>
+        </w:rPr>
+        <w:t>,1,</w:t>
+      </w:r>
+      <w:r>
+        <w:rPr>
+          <w:color w:val="aa04f9"/>
+          <w:noProof w:val="true"/>
+        </w:rPr>
+        <w:t>'min'</w:t>
+      </w:r>
+      <w:r>
+        <w:rPr>
+          <w:noProof w:val="true"/>
+        </w:rPr>
+        <w:t>,0.5,</w:t>
+      </w:r>
+      <w:r>
+        <w:rPr>
+          <w:color w:val="aa04f9"/>
+          <w:noProof w:val="true"/>
+        </w:rPr>
+        <w:t>'max'</w:t>
+      </w:r>
+      <w:r>
+        <w:rPr>
+          <w:noProof w:val="true"/>
+        </w:rPr>
+        <w:t>,2,</w:t>
+      </w:r>
+      <w:r>
+        <w:rPr>
+          <w:color w:val="aa04f9"/>
+          <w:noProof w:val="true"/>
+        </w:rPr>
+        <w:t>'fit'</w:t>
+      </w:r>
+      <w:r>
+        <w:rPr>
+          <w:noProof w:val="true"/>
+        </w:rPr>
+        <w:t>,true);</w:t>
       </w:r>
     </w:p>
     <w:p>
@@ -2513,25 +1529,328 @@
       </w:pPr>
       <w:r>
         <w:rPr/>
-        <w:t>And set the model for each..</w:t>
-      </w:r>
-    </w:p>
-    <w:p>
-      <w:pPr>
-        <w:pStyle w:val="code"/>
-      </w:pPr>
-      <w:r>
-        <w:rPr>
-          <w:noProof w:val="true"/>
-        </w:rPr>
-        <w:t>problem.setContrastModel(1,</w:t>
-      </w:r>
-      <w:r>
-        <w:rPr>
-          <w:color w:val="aa04f9"/>
-          <w:noProof w:val="true"/>
-        </w:rPr>
-        <w:t>'DSPC Model'</w:t>
+        <w:t>Now add the three contrasts as before:</w:t>
+      </w:r>
+    </w:p>
+    <w:p>
+      <w:pPr>
+        <w:pStyle w:val="code"/>
+      </w:pPr>
+      <w:r>
+        <w:rPr>
+          <w:color w:val="028009"/>
+          <w:noProof w:val="true"/>
+        </w:rPr>
+        <w:t>% D2O contrast..</w:t>
+      </w:r>
+    </w:p>
+    <w:p>
+      <w:pPr>
+        <w:pStyle w:val="code"/>
+      </w:pPr>
+      <w:r>
+        <w:rPr>
+          <w:noProof w:val="true"/>
+        </w:rPr>
+        <w:t>problem.addContrast(</w:t>
+      </w:r>
+      <w:r>
+        <w:rPr>
+          <w:color w:val="aa04f9"/>
+          <w:noProof w:val="true"/>
+        </w:rPr>
+        <w:t>'name'</w:t>
+      </w:r>
+      <w:r>
+        <w:rPr>
+          <w:noProof w:val="true"/>
+        </w:rPr>
+        <w:t>,</w:t>
+      </w:r>
+      <w:r>
+        <w:rPr>
+          <w:color w:val="aa04f9"/>
+          <w:noProof w:val="true"/>
+        </w:rPr>
+        <w:t>'Bilayer / D2O'</w:t>
+      </w:r>
+      <w:r>
+        <w:rPr>
+          <w:noProof w:val="true"/>
+        </w:rPr>
+        <w:t>,</w:t>
+      </w:r>
+      <w:r>
+        <w:rPr>
+          <w:color w:val="0e00ff"/>
+          <w:noProof w:val="true"/>
+        </w:rPr>
+        <w:t>...</w:t>
+      </w:r>
+    </w:p>
+    <w:p>
+      <w:pPr>
+        <w:pStyle w:val="code"/>
+      </w:pPr>
+      <w:r>
+        <w:rPr>
+          <w:noProof w:val="true"/>
+        </w:rPr>
+        <w:t>    </w:t>
+      </w:r>
+      <w:r>
+        <w:rPr>
+          <w:color w:val="aa04f9"/>
+          <w:noProof w:val="true"/>
+        </w:rPr>
+        <w:t>'background'</w:t>
+      </w:r>
+      <w:r>
+        <w:rPr>
+          <w:noProof w:val="true"/>
+        </w:rPr>
+        <w:t>,</w:t>
+      </w:r>
+      <w:r>
+        <w:rPr>
+          <w:color w:val="aa04f9"/>
+          <w:noProof w:val="true"/>
+        </w:rPr>
+        <w:t>'Background D2O'</w:t>
+      </w:r>
+      <w:r>
+        <w:rPr>
+          <w:noProof w:val="true"/>
+        </w:rPr>
+        <w:t>,</w:t>
+      </w:r>
+      <w:r>
+        <w:rPr>
+          <w:color w:val="0e00ff"/>
+          <w:noProof w:val="true"/>
+        </w:rPr>
+        <w:t>...</w:t>
+      </w:r>
+    </w:p>
+    <w:p>
+      <w:pPr>
+        <w:pStyle w:val="code"/>
+      </w:pPr>
+      <w:r>
+        <w:rPr>
+          <w:noProof w:val="true"/>
+        </w:rPr>
+        <w:t>    </w:t>
+      </w:r>
+      <w:r>
+        <w:rPr>
+          <w:color w:val="aa04f9"/>
+          <w:noProof w:val="true"/>
+        </w:rPr>
+        <w:t>'resolution'</w:t>
+      </w:r>
+      <w:r>
+        <w:rPr>
+          <w:noProof w:val="true"/>
+        </w:rPr>
+        <w:t>,</w:t>
+      </w:r>
+      <w:r>
+        <w:rPr>
+          <w:color w:val="aa04f9"/>
+          <w:noProof w:val="true"/>
+        </w:rPr>
+        <w:t>'Resolution 1'</w:t>
+      </w:r>
+      <w:r>
+        <w:rPr>
+          <w:noProof w:val="true"/>
+        </w:rPr>
+        <w:t>,</w:t>
+      </w:r>
+      <w:r>
+        <w:rPr>
+          <w:color w:val="0e00ff"/>
+          <w:noProof w:val="true"/>
+        </w:rPr>
+        <w:t>...</w:t>
+      </w:r>
+    </w:p>
+    <w:p>
+      <w:pPr>
+        <w:pStyle w:val="code"/>
+      </w:pPr>
+      <w:r>
+        <w:rPr>
+          <w:noProof w:val="true"/>
+        </w:rPr>
+        <w:t>    </w:t>
+      </w:r>
+      <w:r>
+        <w:rPr>
+          <w:color w:val="aa04f9"/>
+          <w:noProof w:val="true"/>
+        </w:rPr>
+        <w:t>'scalefactor'</w:t>
+      </w:r>
+      <w:r>
+        <w:rPr>
+          <w:noProof w:val="true"/>
+        </w:rPr>
+        <w:t>, </w:t>
+      </w:r>
+      <w:r>
+        <w:rPr>
+          <w:color w:val="aa04f9"/>
+          <w:noProof w:val="true"/>
+        </w:rPr>
+        <w:t>'Scalefactor 1'</w:t>
+      </w:r>
+      <w:r>
+        <w:rPr>
+          <w:noProof w:val="true"/>
+        </w:rPr>
+        <w:t>,</w:t>
+      </w:r>
+      <w:r>
+        <w:rPr>
+          <w:color w:val="0e00ff"/>
+          <w:noProof w:val="true"/>
+        </w:rPr>
+        <w:t>...</w:t>
+      </w:r>
+    </w:p>
+    <w:p>
+      <w:pPr>
+        <w:pStyle w:val="code"/>
+      </w:pPr>
+      <w:r>
+        <w:rPr>
+          <w:noProof w:val="true"/>
+        </w:rPr>
+        <w:t>    </w:t>
+      </w:r>
+      <w:r>
+        <w:rPr>
+          <w:color w:val="aa04f9"/>
+          <w:noProof w:val="true"/>
+        </w:rPr>
+        <w:t>'nbs'</w:t>
+      </w:r>
+      <w:r>
+        <w:rPr>
+          <w:noProof w:val="true"/>
+        </w:rPr>
+        <w:t>, </w:t>
+      </w:r>
+      <w:r>
+        <w:rPr>
+          <w:color w:val="aa04f9"/>
+          <w:noProof w:val="true"/>
+        </w:rPr>
+        <w:t>'SLD D2O'</w:t>
+      </w:r>
+      <w:r>
+        <w:rPr>
+          <w:noProof w:val="true"/>
+        </w:rPr>
+        <w:t>,</w:t>
+      </w:r>
+      <w:r>
+        <w:rPr>
+          <w:color w:val="0e00ff"/>
+          <w:noProof w:val="true"/>
+        </w:rPr>
+        <w:t>...</w:t>
+      </w:r>
+      <w:r>
+        <w:rPr>
+          <w:color w:val="028009"/>
+          <w:noProof w:val="true"/>
+        </w:rPr>
+        <w:t>        % This is bulk out ('Nb Subs')</w:t>
+      </w:r>
+    </w:p>
+    <w:p>
+      <w:pPr>
+        <w:pStyle w:val="code"/>
+      </w:pPr>
+      <w:r>
+        <w:rPr>
+          <w:noProof w:val="true"/>
+        </w:rPr>
+        <w:t>    </w:t>
+      </w:r>
+      <w:r>
+        <w:rPr>
+          <w:color w:val="aa04f9"/>
+          <w:noProof w:val="true"/>
+        </w:rPr>
+        <w:t>'nba'</w:t>
+      </w:r>
+      <w:r>
+        <w:rPr>
+          <w:noProof w:val="true"/>
+        </w:rPr>
+        <w:t>, </w:t>
+      </w:r>
+      <w:r>
+        <w:rPr>
+          <w:color w:val="aa04f9"/>
+          <w:noProof w:val="true"/>
+        </w:rPr>
+        <w:t>'Silicon'</w:t>
+      </w:r>
+      <w:r>
+        <w:rPr>
+          <w:noProof w:val="true"/>
+        </w:rPr>
+        <w:t>,</w:t>
+      </w:r>
+      <w:r>
+        <w:rPr>
+          <w:color w:val="0e00ff"/>
+          <w:noProof w:val="true"/>
+        </w:rPr>
+        <w:t>...</w:t>
+      </w:r>
+      <w:r>
+        <w:rPr>
+          <w:color w:val="028009"/>
+          <w:noProof w:val="true"/>
+        </w:rPr>
+        <w:t>        % This is bulk in ('Nb Air')</w:t>
+      </w:r>
+    </w:p>
+    <w:p>
+      <w:pPr>
+        <w:pStyle w:val="code"/>
+      </w:pPr>
+      <w:r>
+        <w:rPr>
+          <w:noProof w:val="true"/>
+        </w:rPr>
+        <w:t>    </w:t>
+      </w:r>
+      <w:r>
+        <w:rPr>
+          <w:color w:val="aa04f9"/>
+          <w:noProof w:val="true"/>
+        </w:rPr>
+        <w:t>'data'</w:t>
+      </w:r>
+      <w:r>
+        <w:rPr>
+          <w:noProof w:val="true"/>
+        </w:rPr>
+        <w:t>, </w:t>
+      </w:r>
+      <w:r>
+        <w:rPr>
+          <w:color w:val="aa04f9"/>
+          <w:noProof w:val="true"/>
+        </w:rPr>
+        <w:t>'Bilayer / D2O'</w:t>
       </w:r>
       <w:r>
         <w:rPr>
@@ -2548,14 +1867,328 @@
         <w:rPr>
           <w:noProof w:val="true"/>
         </w:rPr>
-        <w:t>problem.setContrastModel(2,</w:t>
-      </w:r>
-      <w:r>
-        <w:rPr>
-          <w:color w:val="aa04f9"/>
-          <w:noProof w:val="true"/>
-        </w:rPr>
-        <w:t>'DSPC Model'</w:t>
+        <w:t/>
+      </w:r>
+    </w:p>
+    <w:p>
+      <w:pPr>
+        <w:pStyle w:val="code"/>
+      </w:pPr>
+      <w:r>
+        <w:rPr>
+          <w:color w:val="028009"/>
+          <w:noProof w:val="true"/>
+        </w:rPr>
+        <w:t>% SMW contrast..</w:t>
+      </w:r>
+    </w:p>
+    <w:p>
+      <w:pPr>
+        <w:pStyle w:val="code"/>
+      </w:pPr>
+      <w:r>
+        <w:rPr>
+          <w:noProof w:val="true"/>
+        </w:rPr>
+        <w:t>problem.addContrast(</w:t>
+      </w:r>
+      <w:r>
+        <w:rPr>
+          <w:color w:val="aa04f9"/>
+          <w:noProof w:val="true"/>
+        </w:rPr>
+        <w:t>'name'</w:t>
+      </w:r>
+      <w:r>
+        <w:rPr>
+          <w:noProof w:val="true"/>
+        </w:rPr>
+        <w:t>,</w:t>
+      </w:r>
+      <w:r>
+        <w:rPr>
+          <w:color w:val="aa04f9"/>
+          <w:noProof w:val="true"/>
+        </w:rPr>
+        <w:t>'Bilayer / SMW'</w:t>
+      </w:r>
+      <w:r>
+        <w:rPr>
+          <w:noProof w:val="true"/>
+        </w:rPr>
+        <w:t>,</w:t>
+      </w:r>
+      <w:r>
+        <w:rPr>
+          <w:color w:val="0e00ff"/>
+          <w:noProof w:val="true"/>
+        </w:rPr>
+        <w:t>...</w:t>
+      </w:r>
+    </w:p>
+    <w:p>
+      <w:pPr>
+        <w:pStyle w:val="code"/>
+      </w:pPr>
+      <w:r>
+        <w:rPr>
+          <w:noProof w:val="true"/>
+        </w:rPr>
+        <w:t>    </w:t>
+      </w:r>
+      <w:r>
+        <w:rPr>
+          <w:color w:val="aa04f9"/>
+          <w:noProof w:val="true"/>
+        </w:rPr>
+        <w:t>'background'</w:t>
+      </w:r>
+      <w:r>
+        <w:rPr>
+          <w:noProof w:val="true"/>
+        </w:rPr>
+        <w:t>,</w:t>
+      </w:r>
+      <w:r>
+        <w:rPr>
+          <w:color w:val="aa04f9"/>
+          <w:noProof w:val="true"/>
+        </w:rPr>
+        <w:t>'Background SMW'</w:t>
+      </w:r>
+      <w:r>
+        <w:rPr>
+          <w:noProof w:val="true"/>
+        </w:rPr>
+        <w:t>,</w:t>
+      </w:r>
+      <w:r>
+        <w:rPr>
+          <w:color w:val="0e00ff"/>
+          <w:noProof w:val="true"/>
+        </w:rPr>
+        <w:t>...</w:t>
+      </w:r>
+    </w:p>
+    <w:p>
+      <w:pPr>
+        <w:pStyle w:val="code"/>
+      </w:pPr>
+      <w:r>
+        <w:rPr>
+          <w:noProof w:val="true"/>
+        </w:rPr>
+        <w:t>    </w:t>
+      </w:r>
+      <w:r>
+        <w:rPr>
+          <w:color w:val="aa04f9"/>
+          <w:noProof w:val="true"/>
+        </w:rPr>
+        <w:t>'resolution'</w:t>
+      </w:r>
+      <w:r>
+        <w:rPr>
+          <w:noProof w:val="true"/>
+        </w:rPr>
+        <w:t>,</w:t>
+      </w:r>
+      <w:r>
+        <w:rPr>
+          <w:color w:val="aa04f9"/>
+          <w:noProof w:val="true"/>
+        </w:rPr>
+        <w:t>'Resolution 1'</w:t>
+      </w:r>
+      <w:r>
+        <w:rPr>
+          <w:noProof w:val="true"/>
+        </w:rPr>
+        <w:t>,</w:t>
+      </w:r>
+      <w:r>
+        <w:rPr>
+          <w:color w:val="0e00ff"/>
+          <w:noProof w:val="true"/>
+        </w:rPr>
+        <w:t>...</w:t>
+      </w:r>
+    </w:p>
+    <w:p>
+      <w:pPr>
+        <w:pStyle w:val="code"/>
+      </w:pPr>
+      <w:r>
+        <w:rPr>
+          <w:noProof w:val="true"/>
+        </w:rPr>
+        <w:t>    </w:t>
+      </w:r>
+      <w:r>
+        <w:rPr>
+          <w:color w:val="aa04f9"/>
+          <w:noProof w:val="true"/>
+        </w:rPr>
+        <w:t>'scalefactor'</w:t>
+      </w:r>
+      <w:r>
+        <w:rPr>
+          <w:noProof w:val="true"/>
+        </w:rPr>
+        <w:t>, </w:t>
+      </w:r>
+      <w:r>
+        <w:rPr>
+          <w:color w:val="aa04f9"/>
+          <w:noProof w:val="true"/>
+        </w:rPr>
+        <w:t>'Scalefactor 1'</w:t>
+      </w:r>
+      <w:r>
+        <w:rPr>
+          <w:noProof w:val="true"/>
+        </w:rPr>
+        <w:t>,</w:t>
+      </w:r>
+      <w:r>
+        <w:rPr>
+          <w:color w:val="0e00ff"/>
+          <w:noProof w:val="true"/>
+        </w:rPr>
+        <w:t>...</w:t>
+      </w:r>
+    </w:p>
+    <w:p>
+      <w:pPr>
+        <w:pStyle w:val="code"/>
+      </w:pPr>
+      <w:r>
+        <w:rPr>
+          <w:noProof w:val="true"/>
+        </w:rPr>
+        <w:t>    </w:t>
+      </w:r>
+      <w:r>
+        <w:rPr>
+          <w:color w:val="aa04f9"/>
+          <w:noProof w:val="true"/>
+        </w:rPr>
+        <w:t>'nbs'</w:t>
+      </w:r>
+      <w:r>
+        <w:rPr>
+          <w:noProof w:val="true"/>
+        </w:rPr>
+        <w:t>, </w:t>
+      </w:r>
+      <w:r>
+        <w:rPr>
+          <w:color w:val="aa04f9"/>
+          <w:noProof w:val="true"/>
+        </w:rPr>
+        <w:t>'SLD SMW'</w:t>
+      </w:r>
+      <w:r>
+        <w:rPr>
+          <w:noProof w:val="true"/>
+        </w:rPr>
+        <w:t>,</w:t>
+      </w:r>
+      <w:r>
+        <w:rPr>
+          <w:color w:val="0e00ff"/>
+          <w:noProof w:val="true"/>
+        </w:rPr>
+        <w:t>...</w:t>
+      </w:r>
+      <w:r>
+        <w:rPr>
+          <w:color w:val="028009"/>
+          <w:noProof w:val="true"/>
+        </w:rPr>
+        <w:t>        % This is bulk out</w:t>
+      </w:r>
+    </w:p>
+    <w:p>
+      <w:pPr>
+        <w:pStyle w:val="code"/>
+      </w:pPr>
+      <w:r>
+        <w:rPr>
+          <w:noProof w:val="true"/>
+        </w:rPr>
+        <w:t>    </w:t>
+      </w:r>
+      <w:r>
+        <w:rPr>
+          <w:color w:val="aa04f9"/>
+          <w:noProof w:val="true"/>
+        </w:rPr>
+        <w:t>'nba'</w:t>
+      </w:r>
+      <w:r>
+        <w:rPr>
+          <w:noProof w:val="true"/>
+        </w:rPr>
+        <w:t>, </w:t>
+      </w:r>
+      <w:r>
+        <w:rPr>
+          <w:color w:val="aa04f9"/>
+          <w:noProof w:val="true"/>
+        </w:rPr>
+        <w:t>'Silicon'</w:t>
+      </w:r>
+      <w:r>
+        <w:rPr>
+          <w:noProof w:val="true"/>
+        </w:rPr>
+        <w:t>,</w:t>
+      </w:r>
+      <w:r>
+        <w:rPr>
+          <w:color w:val="0e00ff"/>
+          <w:noProof w:val="true"/>
+        </w:rPr>
+        <w:t>...</w:t>
+      </w:r>
+      <w:r>
+        <w:rPr>
+          <w:color w:val="028009"/>
+          <w:noProof w:val="true"/>
+        </w:rPr>
+        <w:t>        % This is bulk in</w:t>
+      </w:r>
+    </w:p>
+    <w:p>
+      <w:pPr>
+        <w:pStyle w:val="code"/>
+      </w:pPr>
+      <w:r>
+        <w:rPr>
+          <w:noProof w:val="true"/>
+        </w:rPr>
+        <w:t>    </w:t>
+      </w:r>
+      <w:r>
+        <w:rPr>
+          <w:color w:val="aa04f9"/>
+          <w:noProof w:val="true"/>
+        </w:rPr>
+        <w:t>'data'</w:t>
+      </w:r>
+      <w:r>
+        <w:rPr>
+          <w:noProof w:val="true"/>
+        </w:rPr>
+        <w:t>, </w:t>
+      </w:r>
+      <w:r>
+        <w:rPr>
+          <w:color w:val="aa04f9"/>
+          <w:noProof w:val="true"/>
+        </w:rPr>
+        <w:t>'Bilayer / SMW'</w:t>
       </w:r>
       <w:r>
         <w:rPr>
@@ -2572,14 +2205,328 @@
         <w:rPr>
           <w:noProof w:val="true"/>
         </w:rPr>
-        <w:t>problem.setContrastModel(3,</w:t>
-      </w:r>
-      <w:r>
-        <w:rPr>
-          <w:color w:val="aa04f9"/>
-          <w:noProof w:val="true"/>
-        </w:rPr>
-        <w:t>'DSPC Model'</w:t>
+        <w:t/>
+      </w:r>
+    </w:p>
+    <w:p>
+      <w:pPr>
+        <w:pStyle w:val="code"/>
+      </w:pPr>
+      <w:r>
+        <w:rPr>
+          <w:color w:val="028009"/>
+          <w:noProof w:val="true"/>
+        </w:rPr>
+        <w:t>% SMW contrast..</w:t>
+      </w:r>
+    </w:p>
+    <w:p>
+      <w:pPr>
+        <w:pStyle w:val="code"/>
+      </w:pPr>
+      <w:r>
+        <w:rPr>
+          <w:noProof w:val="true"/>
+        </w:rPr>
+        <w:t>problem.addContrast(</w:t>
+      </w:r>
+      <w:r>
+        <w:rPr>
+          <w:color w:val="aa04f9"/>
+          <w:noProof w:val="true"/>
+        </w:rPr>
+        <w:t>'name'</w:t>
+      </w:r>
+      <w:r>
+        <w:rPr>
+          <w:noProof w:val="true"/>
+        </w:rPr>
+        <w:t>,</w:t>
+      </w:r>
+      <w:r>
+        <w:rPr>
+          <w:color w:val="aa04f9"/>
+          <w:noProof w:val="true"/>
+        </w:rPr>
+        <w:t>'Bilayer / H2O'</w:t>
+      </w:r>
+      <w:r>
+        <w:rPr>
+          <w:noProof w:val="true"/>
+        </w:rPr>
+        <w:t>,</w:t>
+      </w:r>
+      <w:r>
+        <w:rPr>
+          <w:color w:val="0e00ff"/>
+          <w:noProof w:val="true"/>
+        </w:rPr>
+        <w:t>...</w:t>
+      </w:r>
+    </w:p>
+    <w:p>
+      <w:pPr>
+        <w:pStyle w:val="code"/>
+      </w:pPr>
+      <w:r>
+        <w:rPr>
+          <w:noProof w:val="true"/>
+        </w:rPr>
+        <w:t>    </w:t>
+      </w:r>
+      <w:r>
+        <w:rPr>
+          <w:color w:val="aa04f9"/>
+          <w:noProof w:val="true"/>
+        </w:rPr>
+        <w:t>'background'</w:t>
+      </w:r>
+      <w:r>
+        <w:rPr>
+          <w:noProof w:val="true"/>
+        </w:rPr>
+        <w:t>,</w:t>
+      </w:r>
+      <w:r>
+        <w:rPr>
+          <w:color w:val="aa04f9"/>
+          <w:noProof w:val="true"/>
+        </w:rPr>
+        <w:t>'Background H2O'</w:t>
+      </w:r>
+      <w:r>
+        <w:rPr>
+          <w:noProof w:val="true"/>
+        </w:rPr>
+        <w:t>,</w:t>
+      </w:r>
+      <w:r>
+        <w:rPr>
+          <w:color w:val="0e00ff"/>
+          <w:noProof w:val="true"/>
+        </w:rPr>
+        <w:t>...</w:t>
+      </w:r>
+    </w:p>
+    <w:p>
+      <w:pPr>
+        <w:pStyle w:val="code"/>
+      </w:pPr>
+      <w:r>
+        <w:rPr>
+          <w:noProof w:val="true"/>
+        </w:rPr>
+        <w:t>    </w:t>
+      </w:r>
+      <w:r>
+        <w:rPr>
+          <w:color w:val="aa04f9"/>
+          <w:noProof w:val="true"/>
+        </w:rPr>
+        <w:t>'resolution'</w:t>
+      </w:r>
+      <w:r>
+        <w:rPr>
+          <w:noProof w:val="true"/>
+        </w:rPr>
+        <w:t>,</w:t>
+      </w:r>
+      <w:r>
+        <w:rPr>
+          <w:color w:val="aa04f9"/>
+          <w:noProof w:val="true"/>
+        </w:rPr>
+        <w:t>'Resolution 1'</w:t>
+      </w:r>
+      <w:r>
+        <w:rPr>
+          <w:noProof w:val="true"/>
+        </w:rPr>
+        <w:t>,</w:t>
+      </w:r>
+      <w:r>
+        <w:rPr>
+          <w:color w:val="0e00ff"/>
+          <w:noProof w:val="true"/>
+        </w:rPr>
+        <w:t>...</w:t>
+      </w:r>
+    </w:p>
+    <w:p>
+      <w:pPr>
+        <w:pStyle w:val="code"/>
+      </w:pPr>
+      <w:r>
+        <w:rPr>
+          <w:noProof w:val="true"/>
+        </w:rPr>
+        <w:t>    </w:t>
+      </w:r>
+      <w:r>
+        <w:rPr>
+          <w:color w:val="aa04f9"/>
+          <w:noProof w:val="true"/>
+        </w:rPr>
+        <w:t>'scalefactor'</w:t>
+      </w:r>
+      <w:r>
+        <w:rPr>
+          <w:noProof w:val="true"/>
+        </w:rPr>
+        <w:t>, </w:t>
+      </w:r>
+      <w:r>
+        <w:rPr>
+          <w:color w:val="aa04f9"/>
+          <w:noProof w:val="true"/>
+        </w:rPr>
+        <w:t>'Scalefactor 1'</w:t>
+      </w:r>
+      <w:r>
+        <w:rPr>
+          <w:noProof w:val="true"/>
+        </w:rPr>
+        <w:t>,</w:t>
+      </w:r>
+      <w:r>
+        <w:rPr>
+          <w:color w:val="0e00ff"/>
+          <w:noProof w:val="true"/>
+        </w:rPr>
+        <w:t>...</w:t>
+      </w:r>
+    </w:p>
+    <w:p>
+      <w:pPr>
+        <w:pStyle w:val="code"/>
+      </w:pPr>
+      <w:r>
+        <w:rPr>
+          <w:noProof w:val="true"/>
+        </w:rPr>
+        <w:t>    </w:t>
+      </w:r>
+      <w:r>
+        <w:rPr>
+          <w:color w:val="aa04f9"/>
+          <w:noProof w:val="true"/>
+        </w:rPr>
+        <w:t>'nbs'</w:t>
+      </w:r>
+      <w:r>
+        <w:rPr>
+          <w:noProof w:val="true"/>
+        </w:rPr>
+        <w:t>, </w:t>
+      </w:r>
+      <w:r>
+        <w:rPr>
+          <w:color w:val="aa04f9"/>
+          <w:noProof w:val="true"/>
+        </w:rPr>
+        <w:t>'SLD H2O'</w:t>
+      </w:r>
+      <w:r>
+        <w:rPr>
+          <w:noProof w:val="true"/>
+        </w:rPr>
+        <w:t>,</w:t>
+      </w:r>
+      <w:r>
+        <w:rPr>
+          <w:color w:val="0e00ff"/>
+          <w:noProof w:val="true"/>
+        </w:rPr>
+        <w:t>...</w:t>
+      </w:r>
+      <w:r>
+        <w:rPr>
+          <w:color w:val="028009"/>
+          <w:noProof w:val="true"/>
+        </w:rPr>
+        <w:t>        % This is bulk out</w:t>
+      </w:r>
+    </w:p>
+    <w:p>
+      <w:pPr>
+        <w:pStyle w:val="code"/>
+      </w:pPr>
+      <w:r>
+        <w:rPr>
+          <w:noProof w:val="true"/>
+        </w:rPr>
+        <w:t>    </w:t>
+      </w:r>
+      <w:r>
+        <w:rPr>
+          <w:color w:val="aa04f9"/>
+          <w:noProof w:val="true"/>
+        </w:rPr>
+        <w:t>'nba'</w:t>
+      </w:r>
+      <w:r>
+        <w:rPr>
+          <w:noProof w:val="true"/>
+        </w:rPr>
+        <w:t>, </w:t>
+      </w:r>
+      <w:r>
+        <w:rPr>
+          <w:color w:val="aa04f9"/>
+          <w:noProof w:val="true"/>
+        </w:rPr>
+        <w:t>'Silicon'</w:t>
+      </w:r>
+      <w:r>
+        <w:rPr>
+          <w:noProof w:val="true"/>
+        </w:rPr>
+        <w:t>,</w:t>
+      </w:r>
+      <w:r>
+        <w:rPr>
+          <w:color w:val="0e00ff"/>
+          <w:noProof w:val="true"/>
+        </w:rPr>
+        <w:t>...</w:t>
+      </w:r>
+      <w:r>
+        <w:rPr>
+          <w:color w:val="028009"/>
+          <w:noProof w:val="true"/>
+        </w:rPr>
+        <w:t>        % This is bulk in</w:t>
+      </w:r>
+    </w:p>
+    <w:p>
+      <w:pPr>
+        <w:pStyle w:val="code"/>
+      </w:pPr>
+      <w:r>
+        <w:rPr>
+          <w:noProof w:val="true"/>
+        </w:rPr>
+        <w:t>    </w:t>
+      </w:r>
+      <w:r>
+        <w:rPr>
+          <w:color w:val="aa04f9"/>
+          <w:noProof w:val="true"/>
+        </w:rPr>
+        <w:t>'data'</w:t>
+      </w:r>
+      <w:r>
+        <w:rPr>
+          <w:noProof w:val="true"/>
+        </w:rPr>
+        <w:t>, </w:t>
+      </w:r>
+      <w:r>
+        <w:rPr>
+          <w:color w:val="aa04f9"/>
+          <w:noProof w:val="true"/>
+        </w:rPr>
+        <w:t>'Bilayer / H2O'</w:t>
       </w:r>
       <w:r>
         <w:rPr>
@@ -2595,6 +2542,88 @@
       </w:pPr>
       <w:r>
         <w:rPr/>
+        <w:t>And set the model for each..</w:t>
+      </w:r>
+    </w:p>
+    <w:p>
+      <w:pPr>
+        <w:pStyle w:val="code"/>
+      </w:pPr>
+      <w:r>
+        <w:rPr>
+          <w:noProof w:val="true"/>
+        </w:rPr>
+        <w:t>problem.setContrastModel(1,</w:t>
+      </w:r>
+      <w:r>
+        <w:rPr>
+          <w:color w:val="aa04f9"/>
+          <w:noProof w:val="true"/>
+        </w:rPr>
+        <w:t>'DSPC Model'</w:t>
+      </w:r>
+      <w:r>
+        <w:rPr>
+          <w:noProof w:val="true"/>
+        </w:rPr>
+        <w:t>);</w:t>
+      </w:r>
+    </w:p>
+    <w:p>
+      <w:pPr>
+        <w:pStyle w:val="code"/>
+      </w:pPr>
+      <w:r>
+        <w:rPr>
+          <w:noProof w:val="true"/>
+        </w:rPr>
+        <w:t>problem.setContrastModel(2,</w:t>
+      </w:r>
+      <w:r>
+        <w:rPr>
+          <w:color w:val="aa04f9"/>
+          <w:noProof w:val="true"/>
+        </w:rPr>
+        <w:t>'DSPC Model'</w:t>
+      </w:r>
+      <w:r>
+        <w:rPr>
+          <w:noProof w:val="true"/>
+        </w:rPr>
+        <w:t>);</w:t>
+      </w:r>
+    </w:p>
+    <w:p>
+      <w:pPr>
+        <w:pStyle w:val="code"/>
+      </w:pPr>
+      <w:r>
+        <w:rPr>
+          <w:noProof w:val="true"/>
+        </w:rPr>
+        <w:t>problem.setContrastModel(3,</w:t>
+      </w:r>
+      <w:r>
+        <w:rPr>
+          <w:color w:val="aa04f9"/>
+          <w:noProof w:val="true"/>
+        </w:rPr>
+        <w:t>'DSPC Model'</w:t>
+      </w:r>
+      <w:r>
+        <w:rPr>
+          <w:noProof w:val="true"/>
+        </w:rPr>
+        <w:t>);</w:t>
+      </w:r>
+    </w:p>
+    <w:p>
+      <w:pPr>
+        <w:pStyle w:val="text"/>
+        <w:jc w:val="left"/>
+      </w:pPr>
+      <w:r>
+        <w:rPr/>
         <w:t>Look at the complete model definition before sending it to RAT;</w:t>
       </w:r>
     </w:p>
@@ -2606,7 +2635,7 @@
         <w:rPr>
           <w:noProof w:val="true"/>
         </w:rPr>
-        <w:t>problem</w:t>
+        <w:t>disp(problem)</w:t>
       </w:r>
     </w:p>
     <w:altChunk r:id="rId1"/>
@@ -4252,8 +4281,8 @@
 
 <file path=metadata/coreProperties.xml><?xml version="1.0" encoding="utf-8"?>
 <cp:coreProperties xmlns:cp="http://schemas.openxmlformats.org/package/2006/metadata/core-properties" xmlns:dc="http://purl.org/dc/elements/1.1/" xmlns:dcmitype="http://purl.org/dc/dcmitype/" xmlns:dcterms="http://purl.org/dc/terms/" xmlns:xsi="http://www.w3.org/2001/XMLSchema-instance">
-  <dcterms:created xsi:type="dcterms:W3CDTF">2021-04-21T11:52:58Z</dcterms:created>
-  <dcterms:modified xsi:type="dcterms:W3CDTF">2021-04-21T11:52:58Z</dcterms:modified>
+  <dcterms:created xsi:type="dcterms:W3CDTF">2021-05-26T10:17:28Z</dcterms:created>
+  <dcterms:modified xsi:type="dcterms:W3CDTF">2021-05-26T10:17:28Z</dcterms:modified>
 </cp:coreProperties>
 </file>
 
@@ -4267,7 +4296,7 @@
 
 <file path=metadata/mwcorePropertiesExtension.xml><?xml version="1.0" encoding="utf-8"?>
 <mwcoreProperties xmlns="http://schemas.mathworks.com/package/2014/corePropertiesExtension">
-  <uuid>4212bcae-6a2c-4a77-b74a-6dd25b294ea2</uuid>
+  <uuid>bffc0880-41a7-4897-b61f-431750bc1e9a</uuid>
 </mwcoreProperties>
 </file>
 

</xml_diff>